<commit_message>
update the test plan
</commit_message>
<xml_diff>
--- a/Documents/Test Plan.docx
+++ b/Documents/Test Plan.docx
@@ -51,7 +51,7 @@
           <w:szCs w:val="24"/>
           <w:rtl w:val="0"/>
         </w:rPr>
-        <w:t xml:space="preserve">: </w:t>
+        <w:t xml:space="preserve">: Noah Zhang, Lucas Loaiza, Shang Wang, Siegfred Madeghe</w:t>
       </w:r>
     </w:p>
     <w:p>
@@ -101,31 +101,43 @@
     <w:p>
       <w:pPr>
         <w:shd w:fill="ffffff" w:val="clear"/>
-        <w:spacing w:after="240" w:before="240" w:lineRule="auto"/>
-        <w:rPr>
-          <w:color w:val="ff0000"/>
+        <w:spacing w:after="240" w:before="360" w:lineRule="auto"/>
+        <w:rPr>
+          <w:color w:val="24292e"/>
           <w:sz w:val="24"/>
           <w:szCs w:val="24"/>
         </w:rPr>
       </w:pPr>
       <w:r>
         <w:rPr>
-          <w:i w:val="1"/>
-          <w:color w:val="ff0000"/>
+          <w:color w:val="24292e"/>
           <w:sz w:val="24"/>
           <w:szCs w:val="24"/>
           <w:rtl w:val="0"/>
         </w:rPr>
-        <w:t xml:space="preserve">This section details the different segments of tests that will be conducted</w:t>
-      </w:r>
-      <w:r>
-        <w:rPr>
-          <w:color w:val="ff0000"/>
+        <w:t xml:space="preserve">Software testing is a crucial part of building a software system. And in this project, the formulated test plan inspected the quality of the developed mobile application. The testing plan for this project includes three stages. The first stage is unit testing; the second stage is integration testing; the third stage is system testing.</w:t>
+      </w:r>
+    </w:p>
+    <w:p>
+      <w:pPr>
+        <w:shd w:fill="ffffff" w:val="clear"/>
+        <w:spacing w:after="240" w:before="360" w:lineRule="auto"/>
+        <w:rPr>
+          <w:b w:val="1"/>
+          <w:color w:val="24292e"/>
           <w:sz w:val="24"/>
           <w:szCs w:val="24"/>
-          <w:rtl w:val="0"/>
-        </w:rPr>
-        <w:t xml:space="preserve">.</w:t>
+        </w:rPr>
+      </w:pPr>
+      <w:r>
+        <w:rPr>
+          <w:b w:val="1"/>
+          <w:color w:val="24292e"/>
+          <w:sz w:val="24"/>
+          <w:szCs w:val="24"/>
+          <w:rtl w:val="0"/>
+        </w:rPr>
+        <w:t xml:space="preserve">1.1.1 Unit Test</w:t>
       </w:r>
     </w:p>
     <w:p>
@@ -133,7 +145,6 @@
         <w:shd w:fill="ffffff" w:val="clear"/>
         <w:spacing w:after="240" w:before="360" w:lineRule="auto"/>
         <w:rPr>
-          <w:b w:val="1"/>
           <w:color w:val="24292e"/>
           <w:sz w:val="24"/>
           <w:szCs w:val="24"/>
@@ -141,35 +152,39 @@
       </w:pPr>
       <w:r>
         <w:rPr>
-          <w:b w:val="1"/>
           <w:color w:val="24292e"/>
           <w:sz w:val="24"/>
           <w:szCs w:val="24"/>
           <w:rtl w:val="0"/>
         </w:rPr>
-        <w:t xml:space="preserve">1.1.1 Unit Test</w:t>
+        <w:t xml:space="preserve">Unit testing was the first stage in testing the app. In unit testing, the performed tests ran after writing the functions making the implemented classes. This method made sure that the units developed were robust and worked smoothly. </w:t>
+      </w:r>
+      <w:r>
+        <w:rPr>
+          <w:rtl w:val="0"/>
+        </w:rPr>
       </w:r>
     </w:p>
     <w:p>
       <w:pPr>
         <w:shd w:fill="ffffff" w:val="clear"/>
-        <w:spacing w:after="240" w:before="240" w:lineRule="auto"/>
-        <w:rPr>
-          <w:i w:val="1"/>
-          <w:color w:val="ff0000"/>
+        <w:spacing w:after="240" w:before="360" w:lineRule="auto"/>
+        <w:rPr>
+          <w:b w:val="1"/>
+          <w:color w:val="24292e"/>
           <w:sz w:val="24"/>
           <w:szCs w:val="24"/>
         </w:rPr>
       </w:pPr>
       <w:r>
         <w:rPr>
-          <w:i w:val="1"/>
-          <w:color w:val="ff0000"/>
+          <w:b w:val="1"/>
+          <w:color w:val="24292e"/>
           <w:sz w:val="24"/>
           <w:szCs w:val="24"/>
           <w:rtl w:val="0"/>
         </w:rPr>
-        <w:t xml:space="preserve">Describe unit test strategy, if any.</w:t>
+        <w:t xml:space="preserve">1.1.2 Integration Testing</w:t>
       </w:r>
     </w:p>
     <w:p>
@@ -177,7 +192,6 @@
         <w:shd w:fill="ffffff" w:val="clear"/>
         <w:spacing w:after="240" w:before="360" w:lineRule="auto"/>
         <w:rPr>
-          <w:b w:val="1"/>
           <w:color w:val="24292e"/>
           <w:sz w:val="24"/>
           <w:szCs w:val="24"/>
@@ -185,35 +199,39 @@
       </w:pPr>
       <w:r>
         <w:rPr>
-          <w:b w:val="1"/>
           <w:color w:val="24292e"/>
           <w:sz w:val="24"/>
           <w:szCs w:val="24"/>
           <w:rtl w:val="0"/>
         </w:rPr>
-        <w:t xml:space="preserve">1.1.2 Integration Testing</w:t>
+        <w:t xml:space="preserve">Integration testing is the type of software testing that follows after performing unit testing. In integration testing, the components tested in the unit testing phase are then glued together and then inspected together as a group. This logical flow was used in implementing integration testing when closely related, tested components from the unit testing phase were grouped and then tested to perform certain tasks. The results were then analyzed to ensure that the observed results were correct and the codes bug-free.</w:t>
+      </w:r>
+      <w:r>
+        <w:rPr>
+          <w:rtl w:val="0"/>
+        </w:rPr>
       </w:r>
     </w:p>
     <w:p>
       <w:pPr>
         <w:shd w:fill="ffffff" w:val="clear"/>
-        <w:spacing w:after="240" w:before="240" w:lineRule="auto"/>
-        <w:rPr>
-          <w:i w:val="1"/>
-          <w:color w:val="ff0000"/>
+        <w:spacing w:after="240" w:before="360" w:lineRule="auto"/>
+        <w:rPr>
+          <w:b w:val="1"/>
+          <w:color w:val="24292e"/>
           <w:sz w:val="24"/>
           <w:szCs w:val="24"/>
         </w:rPr>
       </w:pPr>
       <w:r>
         <w:rPr>
-          <w:i w:val="1"/>
-          <w:color w:val="ff0000"/>
+          <w:b w:val="1"/>
+          <w:color w:val="24292e"/>
           <w:sz w:val="24"/>
           <w:szCs w:val="24"/>
           <w:rtl w:val="0"/>
         </w:rPr>
-        <w:t xml:space="preserve">Describe integration test strategy, if any.</w:t>
+        <w:t xml:space="preserve">1.1.3 System Testing</w:t>
       </w:r>
     </w:p>
     <w:p>
@@ -221,7 +239,6 @@
         <w:shd w:fill="ffffff" w:val="clear"/>
         <w:spacing w:after="240" w:before="360" w:lineRule="auto"/>
         <w:rPr>
-          <w:b w:val="1"/>
           <w:color w:val="24292e"/>
           <w:sz w:val="24"/>
           <w:szCs w:val="24"/>
@@ -229,35 +246,28 @@
       </w:pPr>
       <w:r>
         <w:rPr>
-          <w:b w:val="1"/>
           <w:color w:val="24292e"/>
           <w:sz w:val="24"/>
           <w:szCs w:val="24"/>
           <w:rtl w:val="0"/>
         </w:rPr>
-        <w:t xml:space="preserve">1.1.3 System Testing</w:t>
+        <w:t xml:space="preserve">In this stage, the complete application was tested. The tests ran in this stage made sure that the basic requirements were met and that the application was running error free. The tests were performed using the emulator because none of the teammates had Android phones. </w:t>
       </w:r>
     </w:p>
     <w:p>
       <w:pPr>
         <w:shd w:fill="ffffff" w:val="clear"/>
-        <w:spacing w:after="240" w:before="240" w:lineRule="auto"/>
-        <w:rPr>
-          <w:i w:val="1"/>
-          <w:color w:val="ff0000"/>
+        <w:spacing w:after="240" w:before="360" w:lineRule="auto"/>
+        <w:rPr>
+          <w:color w:val="24292e"/>
           <w:sz w:val="24"/>
           <w:szCs w:val="24"/>
         </w:rPr>
       </w:pPr>
       <w:r>
         <w:rPr>
-          <w:i w:val="1"/>
-          <w:color w:val="ff0000"/>
-          <w:sz w:val="24"/>
-          <w:szCs w:val="24"/>
-          <w:rtl w:val="0"/>
-        </w:rPr>
-        <w:t xml:space="preserve">Describe system test strategy.</w:t>
+          <w:rtl w:val="0"/>
+        </w:rPr>
       </w:r>
     </w:p>
     <w:p>
@@ -267,50 +277,6 @@
         <w:rPr>
           <w:b w:val="1"/>
           <w:color w:val="24292e"/>
-          <w:sz w:val="24"/>
-          <w:szCs w:val="24"/>
-        </w:rPr>
-      </w:pPr>
-      <w:r>
-        <w:rPr>
-          <w:b w:val="1"/>
-          <w:color w:val="24292e"/>
-          <w:sz w:val="24"/>
-          <w:szCs w:val="24"/>
-          <w:rtl w:val="0"/>
-        </w:rPr>
-        <w:t xml:space="preserve">1.1.4. Acceptance Testing</w:t>
-      </w:r>
-    </w:p>
-    <w:p>
-      <w:pPr>
-        <w:shd w:fill="ffffff" w:val="clear"/>
-        <w:spacing w:after="240" w:before="240" w:lineRule="auto"/>
-        <w:rPr>
-          <w:i w:val="1"/>
-          <w:color w:val="ff0000"/>
-          <w:sz w:val="24"/>
-          <w:szCs w:val="24"/>
-        </w:rPr>
-      </w:pPr>
-      <w:r>
-        <w:rPr>
-          <w:i w:val="1"/>
-          <w:color w:val="ff0000"/>
-          <w:sz w:val="24"/>
-          <w:szCs w:val="24"/>
-          <w:rtl w:val="0"/>
-        </w:rPr>
-        <w:t xml:space="preserve">Describe acceptance test strategy, if any.</w:t>
-      </w:r>
-    </w:p>
-    <w:p>
-      <w:pPr>
-        <w:shd w:fill="ffffff" w:val="clear"/>
-        <w:spacing w:after="240" w:before="360" w:lineRule="auto"/>
-        <w:rPr>
-          <w:b w:val="1"/>
-          <w:color w:val="24292e"/>
           <w:sz w:val="30"/>
           <w:szCs w:val="30"/>
         </w:rPr>
@@ -324,27 +290,6 @@
           <w:rtl w:val="0"/>
         </w:rPr>
         <w:t xml:space="preserve">1.2 Test Selection</w:t>
-      </w:r>
-    </w:p>
-    <w:p>
-      <w:pPr>
-        <w:spacing w:after="240" w:before="240" w:lineRule="auto"/>
-        <w:rPr>
-          <w:i w:val="1"/>
-          <w:color w:val="ff0000"/>
-          <w:sz w:val="24"/>
-          <w:szCs w:val="24"/>
-        </w:rPr>
-      </w:pPr>
-      <w:r>
-        <w:rPr>
-          <w:i w:val="1"/>
-          <w:color w:val="ff0000"/>
-          <w:sz w:val="24"/>
-          <w:szCs w:val="24"/>
-          <w:rtl w:val="0"/>
-        </w:rPr>
-        <w:t xml:space="preserve">These are example below, use your own.</w:t>
       </w:r>
     </w:p>
     <w:p>
@@ -354,21 +299,23 @@
           <w:numId w:val="1"/>
         </w:numPr>
         <w:shd w:fill="ffffff" w:val="clear"/>
-        <w:spacing w:after="0" w:afterAutospacing="0" w:before="240" w:lineRule="auto"/>
+        <w:spacing w:after="0" w:afterAutospacing="0" w:before="360" w:lineRule="auto"/>
         <w:ind w:left="720" w:hanging="360"/>
         <w:rPr>
-          <w:color w:val="ff0000"/>
-        </w:rPr>
-      </w:pPr>
-      <w:r>
-        <w:rPr>
-          <w:i w:val="1"/>
-          <w:color w:val="ff0000"/>
+          <w:color w:val="24292e"/>
           <w:sz w:val="24"/>
           <w:szCs w:val="24"/>
-          <w:rtl w:val="0"/>
-        </w:rPr>
-        <w:t xml:space="preserve">Unit testing: is going to be implemented using white-box testing using control flow based technique.</w:t>
+          <w:u w:val="none"/>
+        </w:rPr>
+      </w:pPr>
+      <w:r>
+        <w:rPr>
+          <w:color w:val="24292e"/>
+          <w:sz w:val="24"/>
+          <w:szCs w:val="24"/>
+          <w:rtl w:val="0"/>
+        </w:rPr>
+        <w:t xml:space="preserve">The unit testing was performed using White Box Testing. The system was automated using testing tools.</w:t>
       </w:r>
     </w:p>
     <w:p>
@@ -381,42 +328,20 @@
         <w:spacing w:after="0" w:afterAutospacing="0" w:before="0" w:beforeAutospacing="0" w:lineRule="auto"/>
         <w:ind w:left="720" w:hanging="360"/>
         <w:rPr>
-          <w:color w:val="ff0000"/>
-        </w:rPr>
-      </w:pPr>
-      <w:r>
-        <w:rPr>
-          <w:i w:val="1"/>
-          <w:color w:val="ff0000"/>
+          <w:color w:val="24292e"/>
           <w:sz w:val="24"/>
           <w:szCs w:val="24"/>
-          <w:rtl w:val="0"/>
-        </w:rPr>
-        <w:t xml:space="preserve">Integration testing: would mainly focus on building and linking the entire project including all modules, libraries, external dependencies, etc.</w:t>
-      </w:r>
-    </w:p>
-    <w:p>
-      <w:pPr>
-        <w:numPr>
-          <w:ilvl w:val="0"/>
-          <w:numId w:val="1"/>
-        </w:numPr>
-        <w:shd w:fill="ffffff" w:val="clear"/>
-        <w:spacing w:after="0" w:afterAutospacing="0" w:before="0" w:beforeAutospacing="0" w:lineRule="auto"/>
-        <w:ind w:left="720" w:hanging="360"/>
-        <w:rPr>
-          <w:color w:val="ff0000"/>
-        </w:rPr>
-      </w:pPr>
-      <w:r>
-        <w:rPr>
-          <w:i w:val="1"/>
-          <w:color w:val="ff0000"/>
+          <w:u w:val="none"/>
+        </w:rPr>
+      </w:pPr>
+      <w:r>
+        <w:rPr>
+          <w:color w:val="24292e"/>
           <w:sz w:val="24"/>
           <w:szCs w:val="24"/>
           <w:rtl w:val="0"/>
         </w:rPr>
-        <w:t xml:space="preserve">System testing: is going to be implemented using black-box testing using Category-Partition technique.</w:t>
+        <w:t xml:space="preserve">For the integration testing, Black Box Testing was mainly used. In some test cases, however, Gray Box testing was implemented.</w:t>
       </w:r>
     </w:p>
     <w:p>
@@ -429,18 +354,25 @@
         <w:spacing w:after="240" w:before="0" w:beforeAutospacing="0" w:lineRule="auto"/>
         <w:ind w:left="720" w:hanging="360"/>
         <w:rPr>
-          <w:color w:val="ff0000"/>
-        </w:rPr>
-      </w:pPr>
-      <w:r>
-        <w:rPr>
-          <w:i w:val="1"/>
-          <w:color w:val="ff0000"/>
+          <w:color w:val="24292e"/>
           <w:sz w:val="24"/>
           <w:szCs w:val="24"/>
-          <w:rtl w:val="0"/>
-        </w:rPr>
-        <w:t xml:space="preserve">Acceptance testing: is going to be implemented using black-box testing using Category-Partition technique. But mainly focusing on user operational profile.</w:t>
+          <w:u w:val="none"/>
+        </w:rPr>
+      </w:pPr>
+      <w:r>
+        <w:rPr>
+          <w:color w:val="24292e"/>
+          <w:sz w:val="24"/>
+          <w:szCs w:val="24"/>
+          <w:rtl w:val="0"/>
+        </w:rPr>
+        <w:t xml:space="preserve">System testing: Black Box Testing was used. The testing was done manually using the emulator. </w:t>
+      </w:r>
+      <w:r>
+        <w:rPr>
+          <w:rtl w:val="0"/>
+        </w:rPr>
       </w:r>
     </w:p>
     <w:p>
@@ -468,23 +400,26 @@
     <w:p>
       <w:pPr>
         <w:shd w:fill="ffffff" w:val="clear"/>
-        <w:spacing w:after="240" w:before="240" w:lineRule="auto"/>
-        <w:rPr>
-          <w:i w:val="1"/>
-          <w:color w:val="ff0000"/>
+        <w:spacing w:after="240" w:before="360" w:lineRule="auto"/>
+        <w:rPr>
+          <w:color w:val="24292e"/>
           <w:sz w:val="24"/>
           <w:szCs w:val="24"/>
         </w:rPr>
       </w:pPr>
       <w:r>
         <w:rPr>
-          <w:i w:val="1"/>
-          <w:color w:val="ff0000"/>
+          <w:color w:val="24292e"/>
           <w:sz w:val="24"/>
           <w:szCs w:val="24"/>
           <w:rtl w:val="0"/>
         </w:rPr>
-        <w:t xml:space="preserve">Describe adequacy criterion. For example: Each test case trace back to one of the customer requirements and we are targeting 100% requirement coverage.</w:t>
+        <w:t xml:space="preserve">The main criteria used to determine whether a test passed or not was whether the outcome from the test matched what was expected--in this case, the required functionalities. This key criterion was the same for all test levels implemented. </w:t>
+      </w:r>
+      <w:r>
+        <w:rPr>
+          <w:rtl w:val="0"/>
+        </w:rPr>
       </w:r>
     </w:p>
     <w:p>
@@ -512,23 +447,26 @@
     <w:p>
       <w:pPr>
         <w:shd w:fill="ffffff" w:val="clear"/>
-        <w:spacing w:after="240" w:before="240" w:lineRule="auto"/>
-        <w:rPr>
-          <w:i w:val="1"/>
-          <w:color w:val="ff0000"/>
+        <w:spacing w:after="240" w:before="360" w:lineRule="auto"/>
+        <w:rPr>
+          <w:color w:val="24292e"/>
           <w:sz w:val="24"/>
           <w:szCs w:val="24"/>
         </w:rPr>
       </w:pPr>
       <w:r>
         <w:rPr>
-          <w:i w:val="1"/>
-          <w:color w:val="ff0000"/>
+          <w:color w:val="24292e"/>
           <w:sz w:val="24"/>
           <w:szCs w:val="24"/>
           <w:rtl w:val="0"/>
         </w:rPr>
-        <w:t xml:space="preserve">Describe how is bug tracking being handled.</w:t>
+        <w:t xml:space="preserve">In building the software for the developed application, the testing emphasis was on unit testing. Because it is easier to track bugs at the unit testing level; nevertheless, this does not mean that the test levels were not carefully considered. For example, the plan for bug tracking on integration testing was planned to be: Test, understand the bug, refer to the component-groups producing the bug, go further to the unit components in the groups, and then fix the bug. This way of tracking bugs simplified the process of spotting the sub-systems and the unit components that might have caused the bugs.</w:t>
+      </w:r>
+      <w:r>
+        <w:rPr>
+          <w:rtl w:val="0"/>
+        </w:rPr>
       </w:r>
     </w:p>
     <w:p>
@@ -556,23 +494,77 @@
     <w:p>
       <w:pPr>
         <w:shd w:fill="ffffff" w:val="clear"/>
-        <w:spacing w:after="240" w:before="240" w:lineRule="auto"/>
-        <w:rPr>
-          <w:i w:val="1"/>
-          <w:color w:val="ff0000"/>
+        <w:spacing w:after="240" w:before="360" w:lineRule="auto"/>
+        <w:rPr>
+          <w:color w:val="24292e"/>
           <w:sz w:val="24"/>
           <w:szCs w:val="24"/>
         </w:rPr>
       </w:pPr>
       <w:r>
         <w:rPr>
-          <w:i w:val="1"/>
-          <w:color w:val="ff0000"/>
+          <w:color w:val="24292e"/>
           <w:sz w:val="24"/>
           <w:szCs w:val="24"/>
           <w:rtl w:val="0"/>
         </w:rPr>
-        <w:t xml:space="preserve">Describe what tools were used, or any other technologies.</w:t>
+        <w:t xml:space="preserve">The key technology used for the testing was JUnit. Other tools, like Serenity, were used, too.</w:t>
+      </w:r>
+      <w:r>
+        <w:rPr>
+          <w:rtl w:val="0"/>
+        </w:rPr>
+      </w:r>
+    </w:p>
+    <w:p>
+      <w:pPr>
+        <w:shd w:fill="ffffff" w:val="clear"/>
+        <w:spacing w:after="240" w:before="360" w:lineRule="auto"/>
+        <w:rPr>
+          <w:b w:val="1"/>
+          <w:color w:val="24292e"/>
+          <w:sz w:val="36"/>
+          <w:szCs w:val="36"/>
+        </w:rPr>
+      </w:pPr>
+      <w:r>
+        <w:rPr>
+          <w:rtl w:val="0"/>
+        </w:rPr>
+      </w:r>
+    </w:p>
+    <w:p>
+      <w:pPr>
+        <w:shd w:fill="ffffff" w:val="clear"/>
+        <w:spacing w:after="240" w:before="360" w:lineRule="auto"/>
+        <w:rPr>
+          <w:b w:val="1"/>
+          <w:color w:val="24292e"/>
+          <w:sz w:val="36"/>
+          <w:szCs w:val="36"/>
+        </w:rPr>
+      </w:pPr>
+      <w:r>
+        <w:rPr>
+          <w:rtl w:val="0"/>
+        </w:rPr>
+      </w:r>
+    </w:p>
+    <w:p>
+      <w:pPr>
+        <w:shd w:fill="ffffff" w:val="clear"/>
+        <w:spacing w:after="240" w:before="360" w:lineRule="auto"/>
+        <w:rPr>
+          <w:b w:val="1"/>
+          <w:color w:val="24292e"/>
+          <w:sz w:val="36"/>
+          <w:szCs w:val="36"/>
+        </w:rPr>
+      </w:pPr>
+      <w:r>
+        <w:rPr>
+          <w:rtl w:val="0"/>
+        </w:rPr>
       </w:r>
     </w:p>
     <w:p>
@@ -600,9 +592,9 @@
     <w:tbl>
       <w:tblPr>
         <w:tblStyle w:val="Table1"/>
-        <w:tblW w:w="9345.0" w:type="dxa"/>
+        <w:tblW w:w="10410.0" w:type="dxa"/>
         <w:jc w:val="left"/>
-        <w:tblInd w:w="200.0" w:type="pct"/>
+        <w:tblInd w:w="-385.0" w:type="dxa"/>
         <w:tblBorders>
           <w:top w:color="000000" w:space="0" w:sz="0" w:val="nil"/>
           <w:left w:color="000000" w:space="0" w:sz="0" w:val="nil"/>
@@ -615,22 +607,22 @@
         <w:tblLook w:val="0600"/>
       </w:tblPr>
       <w:tblGrid>
-        <w:gridCol w:w="1185"/>
+        <w:gridCol w:w="1770"/>
         <w:gridCol w:w="1335"/>
         <w:gridCol w:w="1020"/>
         <w:gridCol w:w="1500"/>
         <w:gridCol w:w="1275"/>
         <w:gridCol w:w="1395"/>
-        <w:gridCol w:w="1635"/>
+        <w:gridCol w:w="2115"/>
         <w:tblGridChange w:id="0">
           <w:tblGrid>
-            <w:gridCol w:w="1185"/>
+            <w:gridCol w:w="1770"/>
             <w:gridCol w:w="1335"/>
             <w:gridCol w:w="1020"/>
             <w:gridCol w:w="1500"/>
             <w:gridCol w:w="1275"/>
             <w:gridCol w:w="1395"/>
-            <w:gridCol w:w="1635"/>
+            <w:gridCol w:w="2115"/>
           </w:tblGrid>
         </w:tblGridChange>
       </w:tblGrid>
@@ -657,23 +649,54 @@
           <w:p>
             <w:pPr>
               <w:spacing w:before="240" w:lineRule="auto"/>
+              <w:jc w:val="left"/>
+              <w:rPr>
+                <w:b w:val="1"/>
+                <w:color w:val="24292e"/>
+              </w:rPr>
+            </w:pPr>
+            <w:r>
+              <w:rPr>
+                <w:b w:val="1"/>
+                <w:color w:val="24292e"/>
+                <w:rtl w:val="0"/>
+              </w:rPr>
+              <w:t xml:space="preserve">ID</w:t>
+            </w:r>
+          </w:p>
+        </w:tc>
+        <w:tc>
+          <w:tcPr>
+            <w:tcBorders>
+              <w:top w:color="dfe2e5" w:space="0" w:sz="8" w:val="single"/>
+              <w:left w:color="000000" w:space="0" w:sz="0" w:val="nil"/>
+              <w:bottom w:color="dfe2e5" w:space="0" w:sz="8" w:val="single"/>
+              <w:right w:color="dfe2e5" w:space="0" w:sz="8" w:val="single"/>
+            </w:tcBorders>
+            <w:tcMar>
+              <w:top w:w="100.0" w:type="dxa"/>
+              <w:left w:w="200.0" w:type="dxa"/>
+              <w:bottom w:w="100.0" w:type="dxa"/>
+              <w:right w:w="200.0" w:type="dxa"/>
+            </w:tcMar>
+            <w:vAlign w:val="top"/>
+          </w:tcPr>
+          <w:p>
+            <w:pPr>
+              <w:spacing w:before="240" w:lineRule="auto"/>
               <w:jc w:val="center"/>
               <w:rPr>
                 <w:b w:val="1"/>
                 <w:color w:val="24292e"/>
-                <w:sz w:val="24"/>
-                <w:szCs w:val="24"/>
               </w:rPr>
             </w:pPr>
             <w:r>
               <w:rPr>
                 <w:b w:val="1"/>
                 <w:color w:val="24292e"/>
-                <w:sz w:val="24"/>
-                <w:szCs w:val="24"/>
-                <w:rtl w:val="0"/>
-              </w:rPr>
-              <w:t xml:space="preserve">ID</w:t>
+                <w:rtl w:val="0"/>
+              </w:rPr>
+              <w:t xml:space="preserve">Purpose</w:t>
             </w:r>
           </w:p>
         </w:tc>
@@ -700,19 +723,15 @@
               <w:rPr>
                 <w:b w:val="1"/>
                 <w:color w:val="24292e"/>
-                <w:sz w:val="24"/>
-                <w:szCs w:val="24"/>
               </w:rPr>
             </w:pPr>
             <w:r>
               <w:rPr>
                 <w:b w:val="1"/>
                 <w:color w:val="24292e"/>
-                <w:sz w:val="24"/>
-                <w:szCs w:val="24"/>
-                <w:rtl w:val="0"/>
-              </w:rPr>
-              <w:t xml:space="preserve">Purpose</w:t>
+                <w:rtl w:val="0"/>
+              </w:rPr>
+              <w:t xml:space="preserve">Steps</w:t>
             </w:r>
           </w:p>
         </w:tc>
@@ -739,19 +758,15 @@
               <w:rPr>
                 <w:b w:val="1"/>
                 <w:color w:val="24292e"/>
-                <w:sz w:val="24"/>
-                <w:szCs w:val="24"/>
               </w:rPr>
             </w:pPr>
             <w:r>
               <w:rPr>
                 <w:b w:val="1"/>
                 <w:color w:val="24292e"/>
-                <w:sz w:val="24"/>
-                <w:szCs w:val="24"/>
-                <w:rtl w:val="0"/>
-              </w:rPr>
-              <w:t xml:space="preserve">Steps</w:t>
+                <w:rtl w:val="0"/>
+              </w:rPr>
+              <w:t xml:space="preserve">Expected Results</w:t>
             </w:r>
           </w:p>
         </w:tc>
@@ -778,19 +793,15 @@
               <w:rPr>
                 <w:b w:val="1"/>
                 <w:color w:val="24292e"/>
-                <w:sz w:val="24"/>
-                <w:szCs w:val="24"/>
               </w:rPr>
             </w:pPr>
             <w:r>
               <w:rPr>
                 <w:b w:val="1"/>
                 <w:color w:val="24292e"/>
-                <w:sz w:val="24"/>
-                <w:szCs w:val="24"/>
-                <w:rtl w:val="0"/>
-              </w:rPr>
-              <w:t xml:space="preserve">Expected Results</w:t>
+                <w:rtl w:val="0"/>
+              </w:rPr>
+              <w:t xml:space="preserve">Actual Results</w:t>
             </w:r>
           </w:p>
         </w:tc>
@@ -817,19 +828,15 @@
               <w:rPr>
                 <w:b w:val="1"/>
                 <w:color w:val="24292e"/>
-                <w:sz w:val="24"/>
-                <w:szCs w:val="24"/>
               </w:rPr>
             </w:pPr>
             <w:r>
               <w:rPr>
                 <w:b w:val="1"/>
                 <w:color w:val="24292e"/>
-                <w:sz w:val="24"/>
-                <w:szCs w:val="24"/>
-                <w:rtl w:val="0"/>
-              </w:rPr>
-              <w:t xml:space="preserve">Actual Results</w:t>
+                <w:rtl w:val="0"/>
+              </w:rPr>
+              <w:t xml:space="preserve">Pass/Fail</w:t>
             </w:r>
           </w:p>
         </w:tc>
@@ -856,55 +863,12 @@
               <w:rPr>
                 <w:b w:val="1"/>
                 <w:color w:val="24292e"/>
-                <w:sz w:val="24"/>
-                <w:szCs w:val="24"/>
               </w:rPr>
             </w:pPr>
             <w:r>
               <w:rPr>
                 <w:b w:val="1"/>
                 <w:color w:val="24292e"/>
-                <w:sz w:val="24"/>
-                <w:szCs w:val="24"/>
-                <w:rtl w:val="0"/>
-              </w:rPr>
-              <w:t xml:space="preserve">Pass/Fail</w:t>
-            </w:r>
-          </w:p>
-        </w:tc>
-        <w:tc>
-          <w:tcPr>
-            <w:tcBorders>
-              <w:top w:color="dfe2e5" w:space="0" w:sz="8" w:val="single"/>
-              <w:left w:color="000000" w:space="0" w:sz="0" w:val="nil"/>
-              <w:bottom w:color="dfe2e5" w:space="0" w:sz="8" w:val="single"/>
-              <w:right w:color="dfe2e5" w:space="0" w:sz="8" w:val="single"/>
-            </w:tcBorders>
-            <w:tcMar>
-              <w:top w:w="100.0" w:type="dxa"/>
-              <w:left w:w="200.0" w:type="dxa"/>
-              <w:bottom w:w="100.0" w:type="dxa"/>
-              <w:right w:w="200.0" w:type="dxa"/>
-            </w:tcMar>
-            <w:vAlign w:val="top"/>
-          </w:tcPr>
-          <w:p>
-            <w:pPr>
-              <w:spacing w:before="240" w:lineRule="auto"/>
-              <w:jc w:val="center"/>
-              <w:rPr>
-                <w:b w:val="1"/>
-                <w:color w:val="24292e"/>
-                <w:sz w:val="24"/>
-                <w:szCs w:val="24"/>
-              </w:rPr>
-            </w:pPr>
-            <w:r>
-              <w:rPr>
-                <w:b w:val="1"/>
-                <w:color w:val="24292e"/>
-                <w:sz w:val="24"/>
-                <w:szCs w:val="24"/>
                 <w:rtl w:val="0"/>
               </w:rPr>
               <w:t xml:space="preserve">Comments</w:t>
@@ -984,187 +948,187 @@
                 <w:szCs w:val="24"/>
                 <w:rtl w:val="0"/>
               </w:rPr>
-              <w:t xml:space="preserve"> </w:t>
-            </w:r>
-          </w:p>
-        </w:tc>
-        <w:tc>
-          <w:tcPr>
-            <w:tcBorders>
-              <w:top w:color="000000" w:space="0" w:sz="0" w:val="nil"/>
-              <w:left w:color="000000" w:space="0" w:sz="0" w:val="nil"/>
-              <w:bottom w:color="dfe2e5" w:space="0" w:sz="8" w:val="single"/>
-              <w:right w:color="dfe2e5" w:space="0" w:sz="8" w:val="single"/>
-            </w:tcBorders>
-            <w:tcMar>
-              <w:top w:w="100.0" w:type="dxa"/>
-              <w:left w:w="200.0" w:type="dxa"/>
-              <w:bottom w:w="100.0" w:type="dxa"/>
-              <w:right w:w="200.0" w:type="dxa"/>
-            </w:tcMar>
-            <w:vAlign w:val="top"/>
-          </w:tcPr>
-          <w:p>
-            <w:pPr>
-              <w:spacing w:before="240" w:lineRule="auto"/>
-              <w:rPr>
-                <w:color w:val="24292e"/>
-                <w:sz w:val="24"/>
-                <w:szCs w:val="24"/>
-              </w:rPr>
-            </w:pPr>
-            <w:r>
-              <w:rPr>
-                <w:color w:val="24292e"/>
-                <w:sz w:val="24"/>
-                <w:szCs w:val="24"/>
-                <w:rtl w:val="0"/>
-              </w:rPr>
-              <w:t xml:space="preserve"> </w:t>
-            </w:r>
-          </w:p>
-        </w:tc>
-        <w:tc>
-          <w:tcPr>
-            <w:tcBorders>
-              <w:top w:color="000000" w:space="0" w:sz="0" w:val="nil"/>
-              <w:left w:color="000000" w:space="0" w:sz="0" w:val="nil"/>
-              <w:bottom w:color="dfe2e5" w:space="0" w:sz="8" w:val="single"/>
-              <w:right w:color="dfe2e5" w:space="0" w:sz="8" w:val="single"/>
-            </w:tcBorders>
-            <w:tcMar>
-              <w:top w:w="100.0" w:type="dxa"/>
-              <w:left w:w="200.0" w:type="dxa"/>
-              <w:bottom w:w="100.0" w:type="dxa"/>
-              <w:right w:w="200.0" w:type="dxa"/>
-            </w:tcMar>
-            <w:vAlign w:val="top"/>
-          </w:tcPr>
-          <w:p>
-            <w:pPr>
-              <w:spacing w:before="240" w:lineRule="auto"/>
-              <w:rPr>
-                <w:color w:val="24292e"/>
-                <w:sz w:val="24"/>
-                <w:szCs w:val="24"/>
-              </w:rPr>
-            </w:pPr>
-            <w:r>
-              <w:rPr>
-                <w:color w:val="24292e"/>
-                <w:sz w:val="24"/>
-                <w:szCs w:val="24"/>
-                <w:rtl w:val="0"/>
-              </w:rPr>
-              <w:t xml:space="preserve"> </w:t>
-            </w:r>
-          </w:p>
-        </w:tc>
-        <w:tc>
-          <w:tcPr>
-            <w:tcBorders>
-              <w:top w:color="000000" w:space="0" w:sz="0" w:val="nil"/>
-              <w:left w:color="000000" w:space="0" w:sz="0" w:val="nil"/>
-              <w:bottom w:color="dfe2e5" w:space="0" w:sz="8" w:val="single"/>
-              <w:right w:color="dfe2e5" w:space="0" w:sz="8" w:val="single"/>
-            </w:tcBorders>
-            <w:tcMar>
-              <w:top w:w="100.0" w:type="dxa"/>
-              <w:left w:w="200.0" w:type="dxa"/>
-              <w:bottom w:w="100.0" w:type="dxa"/>
-              <w:right w:w="200.0" w:type="dxa"/>
-            </w:tcMar>
-            <w:vAlign w:val="top"/>
-          </w:tcPr>
-          <w:p>
-            <w:pPr>
-              <w:spacing w:before="240" w:lineRule="auto"/>
-              <w:rPr>
-                <w:color w:val="24292e"/>
-                <w:sz w:val="24"/>
-                <w:szCs w:val="24"/>
-              </w:rPr>
-            </w:pPr>
-            <w:r>
-              <w:rPr>
-                <w:color w:val="24292e"/>
-                <w:sz w:val="24"/>
-                <w:szCs w:val="24"/>
-                <w:rtl w:val="0"/>
-              </w:rPr>
-              <w:t xml:space="preserve"> </w:t>
-            </w:r>
-          </w:p>
-        </w:tc>
-        <w:tc>
-          <w:tcPr>
-            <w:tcBorders>
-              <w:top w:color="000000" w:space="0" w:sz="0" w:val="nil"/>
-              <w:left w:color="000000" w:space="0" w:sz="0" w:val="nil"/>
-              <w:bottom w:color="dfe2e5" w:space="0" w:sz="8" w:val="single"/>
-              <w:right w:color="dfe2e5" w:space="0" w:sz="8" w:val="single"/>
-            </w:tcBorders>
-            <w:tcMar>
-              <w:top w:w="100.0" w:type="dxa"/>
-              <w:left w:w="200.0" w:type="dxa"/>
-              <w:bottom w:w="100.0" w:type="dxa"/>
-              <w:right w:w="200.0" w:type="dxa"/>
-            </w:tcMar>
-            <w:vAlign w:val="top"/>
-          </w:tcPr>
-          <w:p>
-            <w:pPr>
-              <w:spacing w:before="240" w:lineRule="auto"/>
-              <w:rPr>
-                <w:color w:val="24292e"/>
-                <w:sz w:val="24"/>
-                <w:szCs w:val="24"/>
-              </w:rPr>
-            </w:pPr>
-            <w:r>
-              <w:rPr>
-                <w:color w:val="24292e"/>
-                <w:sz w:val="24"/>
-                <w:szCs w:val="24"/>
-                <w:rtl w:val="0"/>
-              </w:rPr>
-              <w:t xml:space="preserve"> </w:t>
-            </w:r>
-          </w:p>
-        </w:tc>
-        <w:tc>
-          <w:tcPr>
-            <w:tcBorders>
-              <w:top w:color="000000" w:space="0" w:sz="0" w:val="nil"/>
-              <w:left w:color="000000" w:space="0" w:sz="0" w:val="nil"/>
-              <w:bottom w:color="dfe2e5" w:space="0" w:sz="8" w:val="single"/>
-              <w:right w:color="dfe2e5" w:space="0" w:sz="8" w:val="single"/>
-            </w:tcBorders>
-            <w:tcMar>
-              <w:top w:w="100.0" w:type="dxa"/>
-              <w:left w:w="200.0" w:type="dxa"/>
-              <w:bottom w:w="100.0" w:type="dxa"/>
-              <w:right w:w="200.0" w:type="dxa"/>
-            </w:tcMar>
-            <w:vAlign w:val="top"/>
-          </w:tcPr>
-          <w:p>
-            <w:pPr>
-              <w:spacing w:before="240" w:lineRule="auto"/>
-              <w:rPr>
-                <w:color w:val="24292e"/>
-                <w:sz w:val="24"/>
-                <w:szCs w:val="24"/>
-              </w:rPr>
-            </w:pPr>
-            <w:r>
-              <w:rPr>
-                <w:color w:val="24292e"/>
-                <w:sz w:val="24"/>
-                <w:szCs w:val="24"/>
-                <w:rtl w:val="0"/>
-              </w:rPr>
-              <w:t xml:space="preserve"> </w:t>
+              <w:t xml:space="preserve"> To verify that clicking the ascending and descending button changes the ordering of the app names</w:t>
+            </w:r>
+          </w:p>
+        </w:tc>
+        <w:tc>
+          <w:tcPr>
+            <w:tcBorders>
+              <w:top w:color="000000" w:space="0" w:sz="0" w:val="nil"/>
+              <w:left w:color="000000" w:space="0" w:sz="0" w:val="nil"/>
+              <w:bottom w:color="dfe2e5" w:space="0" w:sz="8" w:val="single"/>
+              <w:right w:color="dfe2e5" w:space="0" w:sz="8" w:val="single"/>
+            </w:tcBorders>
+            <w:tcMar>
+              <w:top w:w="100.0" w:type="dxa"/>
+              <w:left w:w="200.0" w:type="dxa"/>
+              <w:bottom w:w="100.0" w:type="dxa"/>
+              <w:right w:w="200.0" w:type="dxa"/>
+            </w:tcMar>
+            <w:vAlign w:val="top"/>
+          </w:tcPr>
+          <w:p>
+            <w:pPr>
+              <w:spacing w:before="240" w:lineRule="auto"/>
+              <w:rPr>
+                <w:color w:val="24292e"/>
+                <w:sz w:val="24"/>
+                <w:szCs w:val="24"/>
+              </w:rPr>
+            </w:pPr>
+            <w:r>
+              <w:rPr>
+                <w:color w:val="24292e"/>
+                <w:sz w:val="24"/>
+                <w:szCs w:val="24"/>
+                <w:rtl w:val="0"/>
+              </w:rPr>
+              <w:t xml:space="preserve"> Select the setting button and then change the setting under the ordering section accordingly.</w:t>
+            </w:r>
+          </w:p>
+        </w:tc>
+        <w:tc>
+          <w:tcPr>
+            <w:tcBorders>
+              <w:top w:color="000000" w:space="0" w:sz="0" w:val="nil"/>
+              <w:left w:color="000000" w:space="0" w:sz="0" w:val="nil"/>
+              <w:bottom w:color="dfe2e5" w:space="0" w:sz="8" w:val="single"/>
+              <w:right w:color="dfe2e5" w:space="0" w:sz="8" w:val="single"/>
+            </w:tcBorders>
+            <w:tcMar>
+              <w:top w:w="100.0" w:type="dxa"/>
+              <w:left w:w="200.0" w:type="dxa"/>
+              <w:bottom w:w="100.0" w:type="dxa"/>
+              <w:right w:w="200.0" w:type="dxa"/>
+            </w:tcMar>
+            <w:vAlign w:val="top"/>
+          </w:tcPr>
+          <w:p>
+            <w:pPr>
+              <w:spacing w:before="240" w:lineRule="auto"/>
+              <w:rPr>
+                <w:color w:val="24292e"/>
+                <w:sz w:val="24"/>
+                <w:szCs w:val="24"/>
+              </w:rPr>
+            </w:pPr>
+            <w:r>
+              <w:rPr>
+                <w:color w:val="24292e"/>
+                <w:sz w:val="24"/>
+                <w:szCs w:val="24"/>
+                <w:rtl w:val="0"/>
+              </w:rPr>
+              <w:t xml:space="preserve"> Ordering of the apps should change according to the chosen manner of ordering--whether ascending or descending.</w:t>
+            </w:r>
+          </w:p>
+        </w:tc>
+        <w:tc>
+          <w:tcPr>
+            <w:tcBorders>
+              <w:top w:color="000000" w:space="0" w:sz="0" w:val="nil"/>
+              <w:left w:color="000000" w:space="0" w:sz="0" w:val="nil"/>
+              <w:bottom w:color="dfe2e5" w:space="0" w:sz="8" w:val="single"/>
+              <w:right w:color="dfe2e5" w:space="0" w:sz="8" w:val="single"/>
+            </w:tcBorders>
+            <w:tcMar>
+              <w:top w:w="100.0" w:type="dxa"/>
+              <w:left w:w="200.0" w:type="dxa"/>
+              <w:bottom w:w="100.0" w:type="dxa"/>
+              <w:right w:w="200.0" w:type="dxa"/>
+            </w:tcMar>
+            <w:vAlign w:val="top"/>
+          </w:tcPr>
+          <w:p>
+            <w:pPr>
+              <w:spacing w:before="240" w:lineRule="auto"/>
+              <w:rPr>
+                <w:color w:val="24292e"/>
+                <w:sz w:val="24"/>
+                <w:szCs w:val="24"/>
+              </w:rPr>
+            </w:pPr>
+            <w:r>
+              <w:rPr>
+                <w:color w:val="24292e"/>
+                <w:sz w:val="24"/>
+                <w:szCs w:val="24"/>
+                <w:rtl w:val="0"/>
+              </w:rPr>
+              <w:t xml:space="preserve"> The apps order changed to alphabetical order in ascending when the chosen setting was ascending order and to descending when the chosen method was descending order</w:t>
+            </w:r>
+          </w:p>
+        </w:tc>
+        <w:tc>
+          <w:tcPr>
+            <w:tcBorders>
+              <w:top w:color="000000" w:space="0" w:sz="0" w:val="nil"/>
+              <w:left w:color="000000" w:space="0" w:sz="0" w:val="nil"/>
+              <w:bottom w:color="dfe2e5" w:space="0" w:sz="8" w:val="single"/>
+              <w:right w:color="dfe2e5" w:space="0" w:sz="8" w:val="single"/>
+            </w:tcBorders>
+            <w:tcMar>
+              <w:top w:w="100.0" w:type="dxa"/>
+              <w:left w:w="200.0" w:type="dxa"/>
+              <w:bottom w:w="100.0" w:type="dxa"/>
+              <w:right w:w="200.0" w:type="dxa"/>
+            </w:tcMar>
+            <w:vAlign w:val="top"/>
+          </w:tcPr>
+          <w:p>
+            <w:pPr>
+              <w:spacing w:before="240" w:lineRule="auto"/>
+              <w:rPr>
+                <w:color w:val="24292e"/>
+                <w:sz w:val="24"/>
+                <w:szCs w:val="24"/>
+              </w:rPr>
+            </w:pPr>
+            <w:r>
+              <w:rPr>
+                <w:color w:val="24292e"/>
+                <w:sz w:val="24"/>
+                <w:szCs w:val="24"/>
+                <w:rtl w:val="0"/>
+              </w:rPr>
+              <w:t xml:space="preserve"> Pass</w:t>
+            </w:r>
+          </w:p>
+        </w:tc>
+        <w:tc>
+          <w:tcPr>
+            <w:tcBorders>
+              <w:top w:color="000000" w:space="0" w:sz="0" w:val="nil"/>
+              <w:left w:color="000000" w:space="0" w:sz="0" w:val="nil"/>
+              <w:bottom w:color="dfe2e5" w:space="0" w:sz="8" w:val="single"/>
+              <w:right w:color="dfe2e5" w:space="0" w:sz="8" w:val="single"/>
+            </w:tcBorders>
+            <w:tcMar>
+              <w:top w:w="100.0" w:type="dxa"/>
+              <w:left w:w="200.0" w:type="dxa"/>
+              <w:bottom w:w="100.0" w:type="dxa"/>
+              <w:right w:w="200.0" w:type="dxa"/>
+            </w:tcMar>
+            <w:vAlign w:val="top"/>
+          </w:tcPr>
+          <w:p>
+            <w:pPr>
+              <w:spacing w:before="240" w:lineRule="auto"/>
+              <w:rPr>
+                <w:color w:val="24292e"/>
+                <w:sz w:val="24"/>
+                <w:szCs w:val="24"/>
+              </w:rPr>
+            </w:pPr>
+            <w:r>
+              <w:rPr>
+                <w:color w:val="24292e"/>
+                <w:sz w:val="24"/>
+                <w:szCs w:val="24"/>
+                <w:rtl w:val="0"/>
+              </w:rPr>
+              <w:t xml:space="preserve"> The test passed and met the requirements set forth by the testing criterion</w:t>
             </w:r>
           </w:p>
         </w:tc>
@@ -1243,7 +1207,7 @@
                 <w:szCs w:val="24"/>
                 <w:rtl w:val="0"/>
               </w:rPr>
-              <w:t xml:space="preserve"> </w:t>
+              <w:t xml:space="preserve"> To verify that the chart showing the battery level changes according to the changes in the actual battery level</w:t>
             </w:r>
           </w:p>
         </w:tc>
@@ -1280,7 +1244,7 @@
                 <w:szCs w:val="24"/>
                 <w:rtl w:val="0"/>
               </w:rPr>
-              <w:t xml:space="preserve"> </w:t>
+              <w:t xml:space="preserve"> Use the emulator to change the battery level and observe how the graph changes</w:t>
             </w:r>
           </w:p>
         </w:tc>
@@ -1317,7 +1281,7 @@
                 <w:szCs w:val="24"/>
                 <w:rtl w:val="0"/>
               </w:rPr>
-              <w:t xml:space="preserve"> </w:t>
+              <w:t xml:space="preserve"> The graph should dynamically change when the battery level changes</w:t>
             </w:r>
           </w:p>
         </w:tc>
@@ -1354,7 +1318,7 @@
                 <w:szCs w:val="24"/>
                 <w:rtl w:val="0"/>
               </w:rPr>
-              <w:t xml:space="preserve"> </w:t>
+              <w:t xml:space="preserve"> When the battery level was manually changed using the simulator, the graph also changed. This was done on the XXX device on the Android phone</w:t>
             </w:r>
           </w:p>
         </w:tc>
@@ -1391,7 +1355,7 @@
                 <w:szCs w:val="24"/>
                 <w:rtl w:val="0"/>
               </w:rPr>
-              <w:t xml:space="preserve"> </w:t>
+              <w:t xml:space="preserve"> Pass</w:t>
             </w:r>
           </w:p>
         </w:tc>
@@ -1420,6 +1384,17 @@
               <w:rPr>
                 <w:rtl w:val="0"/>
               </w:rPr>
+            </w:r>
+          </w:p>
+          <w:p>
+            <w:pPr>
+              <w:rPr/>
+            </w:pPr>
+            <w:r>
+              <w:rPr>
+                <w:rtl w:val="0"/>
+              </w:rPr>
+              <w:t xml:space="preserve">The test should be done on an actual android device to ensure that the functionalities are working just fine</w:t>
             </w:r>
           </w:p>
         </w:tc>
@@ -1496,151 +1471,151 @@
                 <w:szCs w:val="24"/>
                 <w:rtl w:val="0"/>
               </w:rPr>
-              <w:t xml:space="preserve"> </w:t>
-            </w:r>
-          </w:p>
-        </w:tc>
-        <w:tc>
-          <w:tcPr>
-            <w:tcBorders>
-              <w:top w:color="000000" w:space="0" w:sz="0" w:val="nil"/>
-              <w:left w:color="000000" w:space="0" w:sz="0" w:val="nil"/>
-              <w:bottom w:color="dfe2e5" w:space="0" w:sz="8" w:val="single"/>
-              <w:right w:color="dfe2e5" w:space="0" w:sz="8" w:val="single"/>
-            </w:tcBorders>
-            <w:tcMar>
-              <w:top w:w="100.0" w:type="dxa"/>
-              <w:left w:w="200.0" w:type="dxa"/>
-              <w:bottom w:w="100.0" w:type="dxa"/>
-              <w:right w:w="200.0" w:type="dxa"/>
-            </w:tcMar>
-            <w:vAlign w:val="top"/>
-          </w:tcPr>
-          <w:p>
-            <w:pPr>
-              <w:spacing w:before="240" w:lineRule="auto"/>
-              <w:rPr>
-                <w:color w:val="24292e"/>
-                <w:sz w:val="24"/>
-                <w:szCs w:val="24"/>
-              </w:rPr>
-            </w:pPr>
-            <w:r>
-              <w:rPr>
-                <w:color w:val="24292e"/>
-                <w:sz w:val="24"/>
-                <w:szCs w:val="24"/>
-                <w:rtl w:val="0"/>
-              </w:rPr>
-              <w:t xml:space="preserve"> </w:t>
-            </w:r>
-          </w:p>
-        </w:tc>
-        <w:tc>
-          <w:tcPr>
-            <w:tcBorders>
-              <w:top w:color="000000" w:space="0" w:sz="0" w:val="nil"/>
-              <w:left w:color="000000" w:space="0" w:sz="0" w:val="nil"/>
-              <w:bottom w:color="dfe2e5" w:space="0" w:sz="8" w:val="single"/>
-              <w:right w:color="dfe2e5" w:space="0" w:sz="8" w:val="single"/>
-            </w:tcBorders>
-            <w:tcMar>
-              <w:top w:w="100.0" w:type="dxa"/>
-              <w:left w:w="200.0" w:type="dxa"/>
-              <w:bottom w:w="100.0" w:type="dxa"/>
-              <w:right w:w="200.0" w:type="dxa"/>
-            </w:tcMar>
-            <w:vAlign w:val="top"/>
-          </w:tcPr>
-          <w:p>
-            <w:pPr>
-              <w:spacing w:before="240" w:lineRule="auto"/>
-              <w:rPr>
-                <w:color w:val="24292e"/>
-                <w:sz w:val="24"/>
-                <w:szCs w:val="24"/>
-              </w:rPr>
-            </w:pPr>
-            <w:r>
-              <w:rPr>
-                <w:color w:val="24292e"/>
-                <w:sz w:val="24"/>
-                <w:szCs w:val="24"/>
-                <w:rtl w:val="0"/>
-              </w:rPr>
-              <w:t xml:space="preserve"> </w:t>
-            </w:r>
-          </w:p>
-        </w:tc>
-        <w:tc>
-          <w:tcPr>
-            <w:tcBorders>
-              <w:top w:color="000000" w:space="0" w:sz="0" w:val="nil"/>
-              <w:left w:color="000000" w:space="0" w:sz="0" w:val="nil"/>
-              <w:bottom w:color="dfe2e5" w:space="0" w:sz="8" w:val="single"/>
-              <w:right w:color="dfe2e5" w:space="0" w:sz="8" w:val="single"/>
-            </w:tcBorders>
-            <w:tcMar>
-              <w:top w:w="100.0" w:type="dxa"/>
-              <w:left w:w="200.0" w:type="dxa"/>
-              <w:bottom w:w="100.0" w:type="dxa"/>
-              <w:right w:w="200.0" w:type="dxa"/>
-            </w:tcMar>
-            <w:vAlign w:val="top"/>
-          </w:tcPr>
-          <w:p>
-            <w:pPr>
-              <w:spacing w:before="240" w:lineRule="auto"/>
-              <w:rPr>
-                <w:color w:val="24292e"/>
-                <w:sz w:val="24"/>
-                <w:szCs w:val="24"/>
-              </w:rPr>
-            </w:pPr>
-            <w:r>
-              <w:rPr>
-                <w:color w:val="24292e"/>
-                <w:sz w:val="24"/>
-                <w:szCs w:val="24"/>
-                <w:rtl w:val="0"/>
-              </w:rPr>
-              <w:t xml:space="preserve"> </w:t>
-            </w:r>
-          </w:p>
-        </w:tc>
-        <w:tc>
-          <w:tcPr>
-            <w:tcBorders>
-              <w:top w:color="000000" w:space="0" w:sz="0" w:val="nil"/>
-              <w:left w:color="000000" w:space="0" w:sz="0" w:val="nil"/>
-              <w:bottom w:color="dfe2e5" w:space="0" w:sz="8" w:val="single"/>
-              <w:right w:color="dfe2e5" w:space="0" w:sz="8" w:val="single"/>
-            </w:tcBorders>
-            <w:tcMar>
-              <w:top w:w="100.0" w:type="dxa"/>
-              <w:left w:w="200.0" w:type="dxa"/>
-              <w:bottom w:w="100.0" w:type="dxa"/>
-              <w:right w:w="200.0" w:type="dxa"/>
-            </w:tcMar>
-            <w:vAlign w:val="top"/>
-          </w:tcPr>
-          <w:p>
-            <w:pPr>
-              <w:spacing w:before="240" w:lineRule="auto"/>
-              <w:rPr>
-                <w:color w:val="24292e"/>
-                <w:sz w:val="24"/>
-                <w:szCs w:val="24"/>
-              </w:rPr>
-            </w:pPr>
-            <w:r>
-              <w:rPr>
-                <w:color w:val="24292e"/>
-                <w:sz w:val="24"/>
-                <w:szCs w:val="24"/>
-                <w:rtl w:val="0"/>
-              </w:rPr>
-              <w:t xml:space="preserve"> </w:t>
+              <w:t xml:space="preserve"> To verify that push notifications are sent to users when battery level drops below a certain threshold</w:t>
+            </w:r>
+          </w:p>
+        </w:tc>
+        <w:tc>
+          <w:tcPr>
+            <w:tcBorders>
+              <w:top w:color="000000" w:space="0" w:sz="0" w:val="nil"/>
+              <w:left w:color="000000" w:space="0" w:sz="0" w:val="nil"/>
+              <w:bottom w:color="dfe2e5" w:space="0" w:sz="8" w:val="single"/>
+              <w:right w:color="dfe2e5" w:space="0" w:sz="8" w:val="single"/>
+            </w:tcBorders>
+            <w:tcMar>
+              <w:top w:w="100.0" w:type="dxa"/>
+              <w:left w:w="200.0" w:type="dxa"/>
+              <w:bottom w:w="100.0" w:type="dxa"/>
+              <w:right w:w="200.0" w:type="dxa"/>
+            </w:tcMar>
+            <w:vAlign w:val="top"/>
+          </w:tcPr>
+          <w:p>
+            <w:pPr>
+              <w:spacing w:before="240" w:lineRule="auto"/>
+              <w:rPr>
+                <w:color w:val="24292e"/>
+                <w:sz w:val="24"/>
+                <w:szCs w:val="24"/>
+              </w:rPr>
+            </w:pPr>
+            <w:r>
+              <w:rPr>
+                <w:color w:val="24292e"/>
+                <w:sz w:val="24"/>
+                <w:szCs w:val="24"/>
+                <w:rtl w:val="0"/>
+              </w:rPr>
+              <w:t xml:space="preserve"> On the setting menu, enable notifications and then set the threshold value</w:t>
+            </w:r>
+          </w:p>
+        </w:tc>
+        <w:tc>
+          <w:tcPr>
+            <w:tcBorders>
+              <w:top w:color="000000" w:space="0" w:sz="0" w:val="nil"/>
+              <w:left w:color="000000" w:space="0" w:sz="0" w:val="nil"/>
+              <w:bottom w:color="dfe2e5" w:space="0" w:sz="8" w:val="single"/>
+              <w:right w:color="dfe2e5" w:space="0" w:sz="8" w:val="single"/>
+            </w:tcBorders>
+            <w:tcMar>
+              <w:top w:w="100.0" w:type="dxa"/>
+              <w:left w:w="200.0" w:type="dxa"/>
+              <w:bottom w:w="100.0" w:type="dxa"/>
+              <w:right w:w="200.0" w:type="dxa"/>
+            </w:tcMar>
+            <w:vAlign w:val="top"/>
+          </w:tcPr>
+          <w:p>
+            <w:pPr>
+              <w:spacing w:before="240" w:lineRule="auto"/>
+              <w:rPr>
+                <w:color w:val="24292e"/>
+                <w:sz w:val="24"/>
+                <w:szCs w:val="24"/>
+              </w:rPr>
+            </w:pPr>
+            <w:r>
+              <w:rPr>
+                <w:color w:val="24292e"/>
+                <w:sz w:val="24"/>
+                <w:szCs w:val="24"/>
+                <w:rtl w:val="0"/>
+              </w:rPr>
+              <w:t xml:space="preserve"> When the battery level is below the threshold value, there should be a push notification sent to the user</w:t>
+            </w:r>
+          </w:p>
+        </w:tc>
+        <w:tc>
+          <w:tcPr>
+            <w:tcBorders>
+              <w:top w:color="000000" w:space="0" w:sz="0" w:val="nil"/>
+              <w:left w:color="000000" w:space="0" w:sz="0" w:val="nil"/>
+              <w:bottom w:color="dfe2e5" w:space="0" w:sz="8" w:val="single"/>
+              <w:right w:color="dfe2e5" w:space="0" w:sz="8" w:val="single"/>
+            </w:tcBorders>
+            <w:tcMar>
+              <w:top w:w="100.0" w:type="dxa"/>
+              <w:left w:w="200.0" w:type="dxa"/>
+              <w:bottom w:w="100.0" w:type="dxa"/>
+              <w:right w:w="200.0" w:type="dxa"/>
+            </w:tcMar>
+            <w:vAlign w:val="top"/>
+          </w:tcPr>
+          <w:p>
+            <w:pPr>
+              <w:spacing w:before="240" w:lineRule="auto"/>
+              <w:rPr>
+                <w:color w:val="24292e"/>
+                <w:sz w:val="24"/>
+                <w:szCs w:val="24"/>
+              </w:rPr>
+            </w:pPr>
+            <w:r>
+              <w:rPr>
+                <w:color w:val="24292e"/>
+                <w:sz w:val="24"/>
+                <w:szCs w:val="24"/>
+                <w:rtl w:val="0"/>
+              </w:rPr>
+              <w:t xml:space="preserve"> The notification setting was enabled and threshold value set to 30%. When the battery level dropped below 30%, a push notification was sent </w:t>
+            </w:r>
+          </w:p>
+        </w:tc>
+        <w:tc>
+          <w:tcPr>
+            <w:tcBorders>
+              <w:top w:color="000000" w:space="0" w:sz="0" w:val="nil"/>
+              <w:left w:color="000000" w:space="0" w:sz="0" w:val="nil"/>
+              <w:bottom w:color="dfe2e5" w:space="0" w:sz="8" w:val="single"/>
+              <w:right w:color="dfe2e5" w:space="0" w:sz="8" w:val="single"/>
+            </w:tcBorders>
+            <w:tcMar>
+              <w:top w:w="100.0" w:type="dxa"/>
+              <w:left w:w="200.0" w:type="dxa"/>
+              <w:bottom w:w="100.0" w:type="dxa"/>
+              <w:right w:w="200.0" w:type="dxa"/>
+            </w:tcMar>
+            <w:vAlign w:val="top"/>
+          </w:tcPr>
+          <w:p>
+            <w:pPr>
+              <w:spacing w:before="240" w:lineRule="auto"/>
+              <w:rPr>
+                <w:color w:val="24292e"/>
+                <w:sz w:val="24"/>
+                <w:szCs w:val="24"/>
+              </w:rPr>
+            </w:pPr>
+            <w:r>
+              <w:rPr>
+                <w:color w:val="24292e"/>
+                <w:sz w:val="24"/>
+                <w:szCs w:val="24"/>
+                <w:rtl w:val="0"/>
+              </w:rPr>
+              <w:t xml:space="preserve"> Pass</w:t>
             </w:r>
           </w:p>
         </w:tc>
@@ -1668,6 +1643,784 @@
               <w:rPr>
                 <w:rtl w:val="0"/>
               </w:rPr>
+              <w:t xml:space="preserve">Push notification works according to the criterion set by the testing document</w:t>
+            </w:r>
+          </w:p>
+        </w:tc>
+      </w:tr>
+      <w:tr>
+        <w:trPr>
+          <w:trHeight w:val="2205" w:hRule="atLeast"/>
+        </w:trPr>
+        <w:tc>
+          <w:tcPr>
+            <w:tcBorders>
+              <w:top w:color="000000" w:space="0" w:sz="0" w:val="nil"/>
+              <w:left w:color="dfe2e5" w:space="0" w:sz="8" w:val="single"/>
+              <w:bottom w:color="dfe2e5" w:space="0" w:sz="8" w:val="single"/>
+              <w:right w:color="dfe2e5" w:space="0" w:sz="8" w:val="single"/>
+            </w:tcBorders>
+            <w:tcMar>
+              <w:top w:w="100.0" w:type="dxa"/>
+              <w:left w:w="200.0" w:type="dxa"/>
+              <w:bottom w:w="100.0" w:type="dxa"/>
+              <w:right w:w="200.0" w:type="dxa"/>
+            </w:tcMar>
+            <w:vAlign w:val="top"/>
+          </w:tcPr>
+          <w:p>
+            <w:pPr>
+              <w:spacing w:before="240" w:lineRule="auto"/>
+              <w:rPr>
+                <w:color w:val="24292e"/>
+                <w:sz w:val="24"/>
+                <w:szCs w:val="24"/>
+              </w:rPr>
+            </w:pPr>
+            <w:r>
+              <w:rPr>
+                <w:color w:val="24292e"/>
+                <w:sz w:val="24"/>
+                <w:szCs w:val="24"/>
+                <w:rtl w:val="0"/>
+              </w:rPr>
+              <w:t xml:space="preserve">Test_04</w:t>
+            </w:r>
+          </w:p>
+        </w:tc>
+        <w:tc>
+          <w:tcPr>
+            <w:tcBorders>
+              <w:top w:color="000000" w:space="0" w:sz="0" w:val="nil"/>
+              <w:left w:color="000000" w:space="0" w:sz="0" w:val="nil"/>
+              <w:bottom w:color="dfe2e5" w:space="0" w:sz="8" w:val="single"/>
+              <w:right w:color="dfe2e5" w:space="0" w:sz="8" w:val="single"/>
+            </w:tcBorders>
+            <w:tcMar>
+              <w:top w:w="100.0" w:type="dxa"/>
+              <w:left w:w="200.0" w:type="dxa"/>
+              <w:bottom w:w="100.0" w:type="dxa"/>
+              <w:right w:w="200.0" w:type="dxa"/>
+            </w:tcMar>
+            <w:vAlign w:val="top"/>
+          </w:tcPr>
+          <w:p>
+            <w:pPr>
+              <w:spacing w:before="240" w:lineRule="auto"/>
+              <w:rPr>
+                <w:color w:val="24292e"/>
+                <w:sz w:val="24"/>
+                <w:szCs w:val="24"/>
+              </w:rPr>
+            </w:pPr>
+            <w:r>
+              <w:rPr>
+                <w:color w:val="24292e"/>
+                <w:sz w:val="24"/>
+                <w:szCs w:val="24"/>
+                <w:rtl w:val="0"/>
+              </w:rPr>
+              <w:t xml:space="preserve">To verify that the apps that use the battery can be listed accordingly</w:t>
+            </w:r>
+          </w:p>
+        </w:tc>
+        <w:tc>
+          <w:tcPr>
+            <w:tcBorders>
+              <w:top w:color="000000" w:space="0" w:sz="0" w:val="nil"/>
+              <w:left w:color="000000" w:space="0" w:sz="0" w:val="nil"/>
+              <w:bottom w:color="dfe2e5" w:space="0" w:sz="8" w:val="single"/>
+              <w:right w:color="dfe2e5" w:space="0" w:sz="8" w:val="single"/>
+            </w:tcBorders>
+            <w:tcMar>
+              <w:top w:w="100.0" w:type="dxa"/>
+              <w:left w:w="200.0" w:type="dxa"/>
+              <w:bottom w:w="100.0" w:type="dxa"/>
+              <w:right w:w="200.0" w:type="dxa"/>
+            </w:tcMar>
+            <w:vAlign w:val="top"/>
+          </w:tcPr>
+          <w:p>
+            <w:pPr>
+              <w:spacing w:before="240" w:lineRule="auto"/>
+              <w:rPr>
+                <w:color w:val="24292e"/>
+                <w:sz w:val="24"/>
+                <w:szCs w:val="24"/>
+              </w:rPr>
+            </w:pPr>
+            <w:r>
+              <w:rPr>
+                <w:color w:val="24292e"/>
+                <w:sz w:val="24"/>
+                <w:szCs w:val="24"/>
+                <w:rtl w:val="0"/>
+              </w:rPr>
+              <w:t xml:space="preserve">Open several applications and let them run on the background</w:t>
+            </w:r>
+          </w:p>
+        </w:tc>
+        <w:tc>
+          <w:tcPr>
+            <w:tcBorders>
+              <w:top w:color="000000" w:space="0" w:sz="0" w:val="nil"/>
+              <w:left w:color="000000" w:space="0" w:sz="0" w:val="nil"/>
+              <w:bottom w:color="dfe2e5" w:space="0" w:sz="8" w:val="single"/>
+              <w:right w:color="dfe2e5" w:space="0" w:sz="8" w:val="single"/>
+            </w:tcBorders>
+            <w:tcMar>
+              <w:top w:w="100.0" w:type="dxa"/>
+              <w:left w:w="200.0" w:type="dxa"/>
+              <w:bottom w:w="100.0" w:type="dxa"/>
+              <w:right w:w="200.0" w:type="dxa"/>
+            </w:tcMar>
+            <w:vAlign w:val="top"/>
+          </w:tcPr>
+          <w:p>
+            <w:pPr>
+              <w:spacing w:before="240" w:lineRule="auto"/>
+              <w:rPr>
+                <w:color w:val="24292e"/>
+                <w:sz w:val="24"/>
+                <w:szCs w:val="24"/>
+              </w:rPr>
+            </w:pPr>
+            <w:r>
+              <w:rPr>
+                <w:color w:val="24292e"/>
+                <w:sz w:val="24"/>
+                <w:szCs w:val="24"/>
+                <w:rtl w:val="0"/>
+              </w:rPr>
+              <w:t xml:space="preserve">The apps running on the background and thus consuming battery power should be listed by the application</w:t>
+            </w:r>
+          </w:p>
+        </w:tc>
+        <w:tc>
+          <w:tcPr>
+            <w:tcBorders>
+              <w:top w:color="000000" w:space="0" w:sz="0" w:val="nil"/>
+              <w:left w:color="000000" w:space="0" w:sz="0" w:val="nil"/>
+              <w:bottom w:color="dfe2e5" w:space="0" w:sz="8" w:val="single"/>
+              <w:right w:color="dfe2e5" w:space="0" w:sz="8" w:val="single"/>
+            </w:tcBorders>
+            <w:tcMar>
+              <w:top w:w="100.0" w:type="dxa"/>
+              <w:left w:w="200.0" w:type="dxa"/>
+              <w:bottom w:w="100.0" w:type="dxa"/>
+              <w:right w:w="200.0" w:type="dxa"/>
+            </w:tcMar>
+            <w:vAlign w:val="top"/>
+          </w:tcPr>
+          <w:p>
+            <w:pPr>
+              <w:spacing w:before="240" w:lineRule="auto"/>
+              <w:rPr>
+                <w:color w:val="24292e"/>
+                <w:sz w:val="24"/>
+                <w:szCs w:val="24"/>
+              </w:rPr>
+            </w:pPr>
+            <w:r>
+              <w:rPr>
+                <w:color w:val="24292e"/>
+                <w:sz w:val="24"/>
+                <w:szCs w:val="24"/>
+                <w:rtl w:val="0"/>
+              </w:rPr>
+              <w:t xml:space="preserve">The apps consuming the battery energy were not listed as expected</w:t>
+            </w:r>
+          </w:p>
+        </w:tc>
+        <w:tc>
+          <w:tcPr>
+            <w:tcBorders>
+              <w:top w:color="000000" w:space="0" w:sz="0" w:val="nil"/>
+              <w:left w:color="000000" w:space="0" w:sz="0" w:val="nil"/>
+              <w:bottom w:color="dfe2e5" w:space="0" w:sz="8" w:val="single"/>
+              <w:right w:color="dfe2e5" w:space="0" w:sz="8" w:val="single"/>
+            </w:tcBorders>
+            <w:tcMar>
+              <w:top w:w="100.0" w:type="dxa"/>
+              <w:left w:w="200.0" w:type="dxa"/>
+              <w:bottom w:w="100.0" w:type="dxa"/>
+              <w:right w:w="200.0" w:type="dxa"/>
+            </w:tcMar>
+            <w:vAlign w:val="top"/>
+          </w:tcPr>
+          <w:p>
+            <w:pPr>
+              <w:spacing w:before="240" w:lineRule="auto"/>
+              <w:rPr>
+                <w:color w:val="24292e"/>
+                <w:sz w:val="24"/>
+                <w:szCs w:val="24"/>
+              </w:rPr>
+            </w:pPr>
+            <w:r>
+              <w:rPr>
+                <w:color w:val="24292e"/>
+                <w:sz w:val="24"/>
+                <w:szCs w:val="24"/>
+                <w:rtl w:val="0"/>
+              </w:rPr>
+              <w:t xml:space="preserve">Fail</w:t>
+            </w:r>
+          </w:p>
+        </w:tc>
+        <w:tc>
+          <w:tcPr>
+            <w:tcBorders>
+              <w:top w:color="000000" w:space="0" w:sz="0" w:val="nil"/>
+              <w:left w:color="000000" w:space="0" w:sz="0" w:val="nil"/>
+              <w:bottom w:color="dfe2e5" w:space="0" w:sz="8" w:val="single"/>
+              <w:right w:color="dfe2e5" w:space="0" w:sz="8" w:val="single"/>
+            </w:tcBorders>
+            <w:tcMar>
+              <w:top w:w="100.0" w:type="dxa"/>
+              <w:left w:w="200.0" w:type="dxa"/>
+              <w:bottom w:w="100.0" w:type="dxa"/>
+              <w:right w:w="200.0" w:type="dxa"/>
+            </w:tcMar>
+            <w:vAlign w:val="top"/>
+          </w:tcPr>
+          <w:p>
+            <w:pPr>
+              <w:rPr/>
+            </w:pPr>
+            <w:r>
+              <w:rPr>
+                <w:rtl w:val="0"/>
+              </w:rPr>
+            </w:r>
+          </w:p>
+          <w:p>
+            <w:pPr>
+              <w:rPr/>
+            </w:pPr>
+            <w:r>
+              <w:rPr>
+                <w:rtl w:val="0"/>
+              </w:rPr>
+              <w:t xml:space="preserve">The test case failed. The integrated units that make the apps listing features should be debugged </w:t>
+            </w:r>
+          </w:p>
+        </w:tc>
+      </w:tr>
+      <w:tr>
+        <w:trPr>
+          <w:trHeight w:val="2205" w:hRule="atLeast"/>
+        </w:trPr>
+        <w:tc>
+          <w:tcPr>
+            <w:tcBorders>
+              <w:top w:color="000000" w:space="0" w:sz="0" w:val="nil"/>
+              <w:left w:color="dfe2e5" w:space="0" w:sz="8" w:val="single"/>
+              <w:bottom w:color="dfe2e5" w:space="0" w:sz="8" w:val="single"/>
+              <w:right w:color="dfe2e5" w:space="0" w:sz="8" w:val="single"/>
+            </w:tcBorders>
+            <w:tcMar>
+              <w:top w:w="100.0" w:type="dxa"/>
+              <w:left w:w="200.0" w:type="dxa"/>
+              <w:bottom w:w="100.0" w:type="dxa"/>
+              <w:right w:w="200.0" w:type="dxa"/>
+            </w:tcMar>
+            <w:vAlign w:val="top"/>
+          </w:tcPr>
+          <w:p>
+            <w:pPr>
+              <w:spacing w:before="240" w:lineRule="auto"/>
+              <w:rPr>
+                <w:color w:val="24292e"/>
+                <w:sz w:val="24"/>
+                <w:szCs w:val="24"/>
+              </w:rPr>
+            </w:pPr>
+            <w:r>
+              <w:rPr>
+                <w:color w:val="24292e"/>
+                <w:sz w:val="24"/>
+                <w:szCs w:val="24"/>
+                <w:rtl w:val="0"/>
+              </w:rPr>
+              <w:t xml:space="preserve">Test_05</w:t>
+            </w:r>
+          </w:p>
+        </w:tc>
+        <w:tc>
+          <w:tcPr>
+            <w:tcBorders>
+              <w:top w:color="000000" w:space="0" w:sz="0" w:val="nil"/>
+              <w:left w:color="000000" w:space="0" w:sz="0" w:val="nil"/>
+              <w:bottom w:color="dfe2e5" w:space="0" w:sz="8" w:val="single"/>
+              <w:right w:color="dfe2e5" w:space="0" w:sz="8" w:val="single"/>
+            </w:tcBorders>
+            <w:tcMar>
+              <w:top w:w="100.0" w:type="dxa"/>
+              <w:left w:w="200.0" w:type="dxa"/>
+              <w:bottom w:w="100.0" w:type="dxa"/>
+              <w:right w:w="200.0" w:type="dxa"/>
+            </w:tcMar>
+            <w:vAlign w:val="top"/>
+          </w:tcPr>
+          <w:p>
+            <w:pPr>
+              <w:spacing w:before="240" w:lineRule="auto"/>
+              <w:rPr>
+                <w:color w:val="24292e"/>
+                <w:sz w:val="24"/>
+                <w:szCs w:val="24"/>
+              </w:rPr>
+            </w:pPr>
+            <w:r>
+              <w:rPr>
+                <w:color w:val="24292e"/>
+                <w:sz w:val="24"/>
+                <w:szCs w:val="24"/>
+                <w:rtl w:val="0"/>
+              </w:rPr>
+              <w:t xml:space="preserve">To verify that the apps once in an arranged order--alphabetically ascending or descending--can retain its original form once the ascending feature is disabled </w:t>
+            </w:r>
+          </w:p>
+        </w:tc>
+        <w:tc>
+          <w:tcPr>
+            <w:tcBorders>
+              <w:top w:color="000000" w:space="0" w:sz="0" w:val="nil"/>
+              <w:left w:color="000000" w:space="0" w:sz="0" w:val="nil"/>
+              <w:bottom w:color="dfe2e5" w:space="0" w:sz="8" w:val="single"/>
+              <w:right w:color="dfe2e5" w:space="0" w:sz="8" w:val="single"/>
+            </w:tcBorders>
+            <w:tcMar>
+              <w:top w:w="100.0" w:type="dxa"/>
+              <w:left w:w="200.0" w:type="dxa"/>
+              <w:bottom w:w="100.0" w:type="dxa"/>
+              <w:right w:w="200.0" w:type="dxa"/>
+            </w:tcMar>
+            <w:vAlign w:val="top"/>
+          </w:tcPr>
+          <w:p>
+            <w:pPr>
+              <w:spacing w:before="240" w:lineRule="auto"/>
+              <w:rPr>
+                <w:color w:val="24292e"/>
+                <w:sz w:val="24"/>
+                <w:szCs w:val="24"/>
+              </w:rPr>
+            </w:pPr>
+            <w:r>
+              <w:rPr>
+                <w:color w:val="24292e"/>
+                <w:sz w:val="24"/>
+                <w:szCs w:val="24"/>
+                <w:rtl w:val="0"/>
+              </w:rPr>
+              <w:t xml:space="preserve">Arrange the apps in either ascending or descending order, then change the settings to disable the app ordering feature</w:t>
+            </w:r>
+          </w:p>
+        </w:tc>
+        <w:tc>
+          <w:tcPr>
+            <w:tcBorders>
+              <w:top w:color="000000" w:space="0" w:sz="0" w:val="nil"/>
+              <w:left w:color="000000" w:space="0" w:sz="0" w:val="nil"/>
+              <w:bottom w:color="dfe2e5" w:space="0" w:sz="8" w:val="single"/>
+              <w:right w:color="dfe2e5" w:space="0" w:sz="8" w:val="single"/>
+            </w:tcBorders>
+            <w:tcMar>
+              <w:top w:w="100.0" w:type="dxa"/>
+              <w:left w:w="200.0" w:type="dxa"/>
+              <w:bottom w:w="100.0" w:type="dxa"/>
+              <w:right w:w="200.0" w:type="dxa"/>
+            </w:tcMar>
+            <w:vAlign w:val="top"/>
+          </w:tcPr>
+          <w:p>
+            <w:pPr>
+              <w:spacing w:before="240" w:lineRule="auto"/>
+              <w:rPr>
+                <w:color w:val="24292e"/>
+                <w:sz w:val="24"/>
+                <w:szCs w:val="24"/>
+              </w:rPr>
+            </w:pPr>
+            <w:r>
+              <w:rPr>
+                <w:color w:val="24292e"/>
+                <w:sz w:val="24"/>
+                <w:szCs w:val="24"/>
+                <w:rtl w:val="0"/>
+              </w:rPr>
+              <w:t xml:space="preserve">The apps will retain its original order once the app ordering feature is disabled</w:t>
+            </w:r>
+          </w:p>
+        </w:tc>
+        <w:tc>
+          <w:tcPr>
+            <w:tcBorders>
+              <w:top w:color="000000" w:space="0" w:sz="0" w:val="nil"/>
+              <w:left w:color="000000" w:space="0" w:sz="0" w:val="nil"/>
+              <w:bottom w:color="dfe2e5" w:space="0" w:sz="8" w:val="single"/>
+              <w:right w:color="dfe2e5" w:space="0" w:sz="8" w:val="single"/>
+            </w:tcBorders>
+            <w:tcMar>
+              <w:top w:w="100.0" w:type="dxa"/>
+              <w:left w:w="200.0" w:type="dxa"/>
+              <w:bottom w:w="100.0" w:type="dxa"/>
+              <w:right w:w="200.0" w:type="dxa"/>
+            </w:tcMar>
+            <w:vAlign w:val="top"/>
+          </w:tcPr>
+          <w:p>
+            <w:pPr>
+              <w:spacing w:before="240" w:lineRule="auto"/>
+              <w:rPr>
+                <w:color w:val="24292e"/>
+                <w:sz w:val="24"/>
+                <w:szCs w:val="24"/>
+              </w:rPr>
+            </w:pPr>
+            <w:r>
+              <w:rPr>
+                <w:color w:val="24292e"/>
+                <w:sz w:val="24"/>
+                <w:szCs w:val="24"/>
+                <w:rtl w:val="0"/>
+              </w:rPr>
+              <w:t xml:space="preserve">The apps retained the original order when the ordering feature was disabled</w:t>
+            </w:r>
+          </w:p>
+        </w:tc>
+        <w:tc>
+          <w:tcPr>
+            <w:tcBorders>
+              <w:top w:color="000000" w:space="0" w:sz="0" w:val="nil"/>
+              <w:left w:color="000000" w:space="0" w:sz="0" w:val="nil"/>
+              <w:bottom w:color="dfe2e5" w:space="0" w:sz="8" w:val="single"/>
+              <w:right w:color="dfe2e5" w:space="0" w:sz="8" w:val="single"/>
+            </w:tcBorders>
+            <w:tcMar>
+              <w:top w:w="100.0" w:type="dxa"/>
+              <w:left w:w="200.0" w:type="dxa"/>
+              <w:bottom w:w="100.0" w:type="dxa"/>
+              <w:right w:w="200.0" w:type="dxa"/>
+            </w:tcMar>
+            <w:vAlign w:val="top"/>
+          </w:tcPr>
+          <w:p>
+            <w:pPr>
+              <w:spacing w:before="240" w:lineRule="auto"/>
+              <w:rPr>
+                <w:color w:val="24292e"/>
+                <w:sz w:val="24"/>
+                <w:szCs w:val="24"/>
+              </w:rPr>
+            </w:pPr>
+            <w:r>
+              <w:rPr>
+                <w:color w:val="24292e"/>
+                <w:sz w:val="24"/>
+                <w:szCs w:val="24"/>
+                <w:rtl w:val="0"/>
+              </w:rPr>
+              <w:t xml:space="preserve">Pass</w:t>
+            </w:r>
+          </w:p>
+        </w:tc>
+        <w:tc>
+          <w:tcPr>
+            <w:tcBorders>
+              <w:top w:color="000000" w:space="0" w:sz="0" w:val="nil"/>
+              <w:left w:color="000000" w:space="0" w:sz="0" w:val="nil"/>
+              <w:bottom w:color="dfe2e5" w:space="0" w:sz="8" w:val="single"/>
+              <w:right w:color="dfe2e5" w:space="0" w:sz="8" w:val="single"/>
+            </w:tcBorders>
+            <w:tcMar>
+              <w:top w:w="100.0" w:type="dxa"/>
+              <w:left w:w="200.0" w:type="dxa"/>
+              <w:bottom w:w="100.0" w:type="dxa"/>
+              <w:right w:w="200.0" w:type="dxa"/>
+            </w:tcMar>
+            <w:vAlign w:val="top"/>
+          </w:tcPr>
+          <w:p>
+            <w:pPr>
+              <w:rPr/>
+            </w:pPr>
+            <w:r>
+              <w:rPr>
+                <w:rtl w:val="0"/>
+              </w:rPr>
+            </w:r>
+          </w:p>
+          <w:p>
+            <w:pPr>
+              <w:rPr/>
+            </w:pPr>
+            <w:r>
+              <w:rPr>
+                <w:rtl w:val="0"/>
+              </w:rPr>
+              <w:t xml:space="preserve">The test passed, but, again, testing it on a real android application would be great</w:t>
+            </w:r>
+          </w:p>
+        </w:tc>
+      </w:tr>
+      <w:tr>
+        <w:trPr>
+          <w:trHeight w:val="2205" w:hRule="atLeast"/>
+        </w:trPr>
+        <w:tc>
+          <w:tcPr>
+            <w:tcBorders>
+              <w:top w:color="000000" w:space="0" w:sz="0" w:val="nil"/>
+              <w:left w:color="dfe2e5" w:space="0" w:sz="8" w:val="single"/>
+              <w:bottom w:color="dfe2e5" w:space="0" w:sz="8" w:val="single"/>
+              <w:right w:color="dfe2e5" w:space="0" w:sz="8" w:val="single"/>
+            </w:tcBorders>
+            <w:tcMar>
+              <w:top w:w="100.0" w:type="dxa"/>
+              <w:left w:w="200.0" w:type="dxa"/>
+              <w:bottom w:w="100.0" w:type="dxa"/>
+              <w:right w:w="200.0" w:type="dxa"/>
+            </w:tcMar>
+            <w:vAlign w:val="top"/>
+          </w:tcPr>
+          <w:p>
+            <w:pPr>
+              <w:spacing w:before="240" w:lineRule="auto"/>
+              <w:rPr>
+                <w:color w:val="24292e"/>
+                <w:sz w:val="24"/>
+                <w:szCs w:val="24"/>
+              </w:rPr>
+            </w:pPr>
+            <w:r>
+              <w:rPr>
+                <w:color w:val="24292e"/>
+                <w:sz w:val="24"/>
+                <w:szCs w:val="24"/>
+                <w:rtl w:val="0"/>
+              </w:rPr>
+              <w:t xml:space="preserve">Test_06</w:t>
+            </w:r>
+          </w:p>
+        </w:tc>
+        <w:tc>
+          <w:tcPr>
+            <w:tcBorders>
+              <w:top w:color="000000" w:space="0" w:sz="0" w:val="nil"/>
+              <w:left w:color="000000" w:space="0" w:sz="0" w:val="nil"/>
+              <w:bottom w:color="dfe2e5" w:space="0" w:sz="8" w:val="single"/>
+              <w:right w:color="dfe2e5" w:space="0" w:sz="8" w:val="single"/>
+            </w:tcBorders>
+            <w:tcMar>
+              <w:top w:w="100.0" w:type="dxa"/>
+              <w:left w:w="200.0" w:type="dxa"/>
+              <w:bottom w:w="100.0" w:type="dxa"/>
+              <w:right w:w="200.0" w:type="dxa"/>
+            </w:tcMar>
+            <w:vAlign w:val="top"/>
+          </w:tcPr>
+          <w:p>
+            <w:pPr>
+              <w:spacing w:before="240" w:lineRule="auto"/>
+              <w:rPr>
+                <w:color w:val="24292e"/>
+                <w:sz w:val="24"/>
+                <w:szCs w:val="24"/>
+              </w:rPr>
+            </w:pPr>
+            <w:r>
+              <w:rPr>
+                <w:color w:val="24292e"/>
+                <w:sz w:val="24"/>
+                <w:szCs w:val="24"/>
+                <w:rtl w:val="0"/>
+              </w:rPr>
+              <w:t xml:space="preserve">To verify that once the push notification feature is disabled, then no notifications will be pushed to users even when the battery levels goes below a set threshold </w:t>
+            </w:r>
+          </w:p>
+        </w:tc>
+        <w:tc>
+          <w:tcPr>
+            <w:tcBorders>
+              <w:top w:color="000000" w:space="0" w:sz="0" w:val="nil"/>
+              <w:left w:color="000000" w:space="0" w:sz="0" w:val="nil"/>
+              <w:bottom w:color="dfe2e5" w:space="0" w:sz="8" w:val="single"/>
+              <w:right w:color="dfe2e5" w:space="0" w:sz="8" w:val="single"/>
+            </w:tcBorders>
+            <w:tcMar>
+              <w:top w:w="100.0" w:type="dxa"/>
+              <w:left w:w="200.0" w:type="dxa"/>
+              <w:bottom w:w="100.0" w:type="dxa"/>
+              <w:right w:w="200.0" w:type="dxa"/>
+            </w:tcMar>
+            <w:vAlign w:val="top"/>
+          </w:tcPr>
+          <w:p>
+            <w:pPr>
+              <w:spacing w:before="240" w:lineRule="auto"/>
+              <w:rPr>
+                <w:color w:val="24292e"/>
+                <w:sz w:val="24"/>
+                <w:szCs w:val="24"/>
+              </w:rPr>
+            </w:pPr>
+            <w:r>
+              <w:rPr>
+                <w:color w:val="24292e"/>
+                <w:sz w:val="24"/>
+                <w:szCs w:val="24"/>
+                <w:rtl w:val="0"/>
+              </w:rPr>
+              <w:t xml:space="preserve">Set the threshold values on the setting but do not enable the push notification feature</w:t>
+            </w:r>
+          </w:p>
+        </w:tc>
+        <w:tc>
+          <w:tcPr>
+            <w:tcBorders>
+              <w:top w:color="000000" w:space="0" w:sz="0" w:val="nil"/>
+              <w:left w:color="000000" w:space="0" w:sz="0" w:val="nil"/>
+              <w:bottom w:color="dfe2e5" w:space="0" w:sz="8" w:val="single"/>
+              <w:right w:color="dfe2e5" w:space="0" w:sz="8" w:val="single"/>
+            </w:tcBorders>
+            <w:tcMar>
+              <w:top w:w="100.0" w:type="dxa"/>
+              <w:left w:w="200.0" w:type="dxa"/>
+              <w:bottom w:w="100.0" w:type="dxa"/>
+              <w:right w:w="200.0" w:type="dxa"/>
+            </w:tcMar>
+            <w:vAlign w:val="top"/>
+          </w:tcPr>
+          <w:p>
+            <w:pPr>
+              <w:spacing w:before="240" w:lineRule="auto"/>
+              <w:rPr>
+                <w:color w:val="24292e"/>
+                <w:sz w:val="24"/>
+                <w:szCs w:val="24"/>
+              </w:rPr>
+            </w:pPr>
+            <w:r>
+              <w:rPr>
+                <w:color w:val="24292e"/>
+                <w:sz w:val="24"/>
+                <w:szCs w:val="24"/>
+                <w:rtl w:val="0"/>
+              </w:rPr>
+              <w:t xml:space="preserve">It is expected that no notification will be pushed once the feature is disabled even when the battery level goes below the set threshold</w:t>
+            </w:r>
+          </w:p>
+        </w:tc>
+        <w:tc>
+          <w:tcPr>
+            <w:tcBorders>
+              <w:top w:color="000000" w:space="0" w:sz="0" w:val="nil"/>
+              <w:left w:color="000000" w:space="0" w:sz="0" w:val="nil"/>
+              <w:bottom w:color="dfe2e5" w:space="0" w:sz="8" w:val="single"/>
+              <w:right w:color="dfe2e5" w:space="0" w:sz="8" w:val="single"/>
+            </w:tcBorders>
+            <w:tcMar>
+              <w:top w:w="100.0" w:type="dxa"/>
+              <w:left w:w="200.0" w:type="dxa"/>
+              <w:bottom w:w="100.0" w:type="dxa"/>
+              <w:right w:w="200.0" w:type="dxa"/>
+            </w:tcMar>
+            <w:vAlign w:val="top"/>
+          </w:tcPr>
+          <w:p>
+            <w:pPr>
+              <w:spacing w:before="240" w:lineRule="auto"/>
+              <w:rPr>
+                <w:color w:val="24292e"/>
+                <w:sz w:val="24"/>
+                <w:szCs w:val="24"/>
+              </w:rPr>
+            </w:pPr>
+            <w:r>
+              <w:rPr>
+                <w:color w:val="24292e"/>
+                <w:sz w:val="24"/>
+                <w:szCs w:val="24"/>
+                <w:rtl w:val="0"/>
+              </w:rPr>
+              <w:t xml:space="preserve">No push notification was sent to users even when the battery level went below the set threshold value </w:t>
+            </w:r>
+          </w:p>
+        </w:tc>
+        <w:tc>
+          <w:tcPr>
+            <w:tcBorders>
+              <w:top w:color="000000" w:space="0" w:sz="0" w:val="nil"/>
+              <w:left w:color="000000" w:space="0" w:sz="0" w:val="nil"/>
+              <w:bottom w:color="dfe2e5" w:space="0" w:sz="8" w:val="single"/>
+              <w:right w:color="dfe2e5" w:space="0" w:sz="8" w:val="single"/>
+            </w:tcBorders>
+            <w:tcMar>
+              <w:top w:w="100.0" w:type="dxa"/>
+              <w:left w:w="200.0" w:type="dxa"/>
+              <w:bottom w:w="100.0" w:type="dxa"/>
+              <w:right w:w="200.0" w:type="dxa"/>
+            </w:tcMar>
+            <w:vAlign w:val="top"/>
+          </w:tcPr>
+          <w:p>
+            <w:pPr>
+              <w:spacing w:before="240" w:lineRule="auto"/>
+              <w:rPr>
+                <w:color w:val="24292e"/>
+                <w:sz w:val="24"/>
+                <w:szCs w:val="24"/>
+              </w:rPr>
+            </w:pPr>
+            <w:r>
+              <w:rPr>
+                <w:color w:val="24292e"/>
+                <w:sz w:val="24"/>
+                <w:szCs w:val="24"/>
+                <w:rtl w:val="0"/>
+              </w:rPr>
+              <w:t xml:space="preserve">Pass</w:t>
+            </w:r>
+          </w:p>
+        </w:tc>
+        <w:tc>
+          <w:tcPr>
+            <w:tcBorders>
+              <w:top w:color="000000" w:space="0" w:sz="0" w:val="nil"/>
+              <w:left w:color="000000" w:space="0" w:sz="0" w:val="nil"/>
+              <w:bottom w:color="dfe2e5" w:space="0" w:sz="8" w:val="single"/>
+              <w:right w:color="dfe2e5" w:space="0" w:sz="8" w:val="single"/>
+            </w:tcBorders>
+            <w:tcMar>
+              <w:top w:w="100.0" w:type="dxa"/>
+              <w:left w:w="200.0" w:type="dxa"/>
+              <w:bottom w:w="100.0" w:type="dxa"/>
+              <w:right w:w="200.0" w:type="dxa"/>
+            </w:tcMar>
+            <w:vAlign w:val="top"/>
+          </w:tcPr>
+          <w:p>
+            <w:pPr>
+              <w:rPr/>
+            </w:pPr>
+            <w:r>
+              <w:rPr>
+                <w:rtl w:val="0"/>
+              </w:rPr>
+            </w:r>
+          </w:p>
+          <w:p>
+            <w:pPr>
+              <w:rPr/>
+            </w:pPr>
+            <w:r>
+              <w:rPr>
+                <w:rtl w:val="0"/>
+              </w:rPr>
+              <w:t xml:space="preserve">Expected and actual results matched. The feature does work</w:t>
             </w:r>
           </w:p>
         </w:tc>

</xml_diff>